<commit_message>
Msg entre PreProjeto e Projeto (MArcel avisou).
</commit_message>
<xml_diff>
--- a/Material/BCC_PreProjeto_FichaTCC1.docx
+++ b/Material/BCC_PreProjeto_FichaTCC1.docx
@@ -1187,7 +1187,7 @@
               </w:numPr>
             </w:pPr>
             <w:r>
-              <w:t>REVISÃO BIBLIOGRÁFICA (atenção para a diferença de conteúdo entre projeto e pré-projeto)</w:t>
+              <w:t>REVISÃO BIBLIOGRÁFICA</w:t>
             </w:r>
           </w:p>
           <w:p>
@@ -3710,9 +3710,6 @@
             </w:pPr>
             <w:r>
               <w:t>REVISÃO BIBLIOGRÁFICA</w:t>
-            </w:r>
-            <w:r>
-              <w:t xml:space="preserve"> (atenção para a diferença de conteúdo entre projeto e pré-projeto)</w:t>
             </w:r>
           </w:p>
           <w:p>
@@ -7961,12 +7958,7 @@
 </file>
 
 <file path=customXml/item2.xml><?xml version="1.0" encoding="utf-8"?>
-<?mso-contentType ?>
-<FormTemplates xmlns="http://schemas.microsoft.com/sharepoint/v3/contenttype/forms">
-  <Display>DocumentLibraryForm</Display>
-  <Edit>DocumentLibraryForm</Edit>
-  <New>DocumentLibraryForm</New>
-</FormTemplates>
+<b:Sources xmlns:b="http://schemas.openxmlformats.org/officeDocument/2006/bibliography" xmlns="http://schemas.openxmlformats.org/officeDocument/2006/bibliography" SelectedStyle="" StyleName=""/>
 </file>
 
 <file path=customXml/item3.xml><?xml version="1.0" encoding="utf-8"?>
@@ -8345,7 +8337,12 @@
 </file>
 
 <file path=customXml/item4.xml><?xml version="1.0" encoding="utf-8"?>
-<b:Sources xmlns:b="http://schemas.openxmlformats.org/officeDocument/2006/bibliography" xmlns="http://schemas.openxmlformats.org/officeDocument/2006/bibliography" SelectedStyle="" StyleName=""/>
+<?mso-contentType ?>
+<FormTemplates xmlns="http://schemas.microsoft.com/sharepoint/v3/contenttype/forms">
+  <Display>DocumentLibraryForm</Display>
+  <Edit>DocumentLibraryForm</Edit>
+  <New>DocumentLibraryForm</New>
+</FormTemplates>
 </file>
 
 <file path=customXml/itemProps1.xml><?xml version="1.0" encoding="utf-8"?>
@@ -8359,9 +8356,9 @@
 </file>
 
 <file path=customXml/itemProps2.xml><?xml version="1.0" encoding="utf-8"?>
-<ds:datastoreItem xmlns:ds="http://schemas.openxmlformats.org/officeDocument/2006/customXml" ds:itemID="{7B1E6EB0-B3F5-485A-9397-E673FC4F5C49}">
+<ds:datastoreItem xmlns:ds="http://schemas.openxmlformats.org/officeDocument/2006/customXml" ds:itemID="{90E28FDA-35C6-4FCD-88ED-F93C837A14A5}">
   <ds:schemaRefs>
-    <ds:schemaRef ds:uri="http://schemas.microsoft.com/sharepoint/v3/contenttype/forms"/>
+    <ds:schemaRef ds:uri="http://schemas.openxmlformats.org/officeDocument/2006/bibliography"/>
   </ds:schemaRefs>
 </ds:datastoreItem>
 </file>
@@ -8386,9 +8383,9 @@
 </file>
 
 <file path=customXml/itemProps4.xml><?xml version="1.0" encoding="utf-8"?>
-<ds:datastoreItem xmlns:ds="http://schemas.openxmlformats.org/officeDocument/2006/customXml" ds:itemID="{90E28FDA-35C6-4FCD-88ED-F93C837A14A5}">
+<ds:datastoreItem xmlns:ds="http://schemas.openxmlformats.org/officeDocument/2006/customXml" ds:itemID="{7B1E6EB0-B3F5-485A-9397-E673FC4F5C49}">
   <ds:schemaRefs>
-    <ds:schemaRef ds:uri="http://schemas.openxmlformats.org/officeDocument/2006/bibliography"/>
+    <ds:schemaRef ds:uri="http://schemas.microsoft.com/sharepoint/v3/contenttype/forms"/>
   </ds:schemaRefs>
 </ds:datastoreItem>
 </file>
</xml_diff>